<commit_message>
Testing changing text and adding image
</commit_message>
<xml_diff>
--- a/Spec and Planning Report.docx
+++ b/Spec and Planning Report.docx
@@ -5,6 +5,23 @@
     <w:p>
       <w:r>
         <w:t>This is an example commit in which I add text.</w:t>
+      </w:r>
+    </w:p>
+    <w:p>
+      <w:r>
+        <w:t>Another test in which I add text and an image:</w:t>
+      </w:r>
+    </w:p>
+    <w:p>
+      <w:r>
+        <w:rPr>
+          <w:noProof/>
+        </w:rPr>
+        <w:pict>
+          <v:rect id="_x0000_s1026" style="position:absolute;margin-left:-.95pt;margin-top:8.8pt;width:105.15pt;height:48.3pt;z-index:251658240" fillcolor="black [3200]" strokecolor="#f2f2f2 [3041]" strokeweight="3pt">
+            <v:shadow on="t" type="perspective" color="#7f7f7f [1601]" opacity=".5" offset="1pt" offset2="-1pt"/>
+          </v:rect>
+        </w:pict>
       </w:r>
     </w:p>
     <w:sectPr>

</xml_diff>